<commit_message>
replaced old email with new email, replaced resume
</commit_message>
<xml_diff>
--- a/src/MyResume_WebDev.docx
+++ b/src/MyResume_WebDev.docx
@@ -108,14 +108,13 @@
       <w:hyperlink r:id="rId7">
         <w:r>
           <w:rPr>
-            <w:rFonts w:ascii="Calibri" w:cs="Calibri" w:eastAsia="Calibri" w:hAnsi="Calibri"/>
-            <w:color w:val="0563c1"/>
+            <w:color w:val="1155cc"/>
             <w:sz w:val="21"/>
             <w:szCs w:val="21"/>
             <w:u w:val="single"/>
             <w:rtl w:val="0"/>
           </w:rPr>
-          <w:t xml:space="preserve">Brandon.0702@hotmail.com</w:t>
+          <w:t xml:space="preserve">hdbao006@gmail.com</w:t>
         </w:r>
       </w:hyperlink>
       <w:r>
@@ -4099,7 +4098,7 @@
 
 <file path=customXML/item1.xml><?xml version="1.0" encoding="utf-8"?>
 <go:gDocsCustomXmlDataStorage xmlns:go="http://customooxmlschemas.google.com/" xmlns:r="http://schemas.openxmlformats.org/officeDocument/2006/relationships">
-  <go:docsCustomData xmlns:go="http://customooxmlschemas.google.com/" roundtripDataSignature="AMtx7mjxrcQGZdJgFxeHumY1og/eVox6gQ==">AMUW2mVj9ehPHRQTPGNT10YMQ+gUZe4jr2M3LvuXBjOxE/LYB89i75bZCO7F18WKM+7RVVZU+GCqH3IjArVRfVrNFIvSD3RtmN96sflJaYZgm6+LSs/cApA=</go:docsCustomData>
+  <go:docsCustomData xmlns:go="http://customooxmlschemas.google.com/" roundtripDataSignature="AMtx7mjxrcQGZdJgFxeHumY1og/eVox6gQ==">AMUW2mUCfZXsYsGcZe8yHe8UVTek1zoodPHFIcWd16TjLRYeEz25qBwNp6AE2doHr4kL8Qpf3UBD1Dc85Z9/TZXA9TpxzPKiPnf23k7BQ8x/Q1Nvy4ux09o=</go:docsCustomData>
 </go:gDocsCustomXmlDataStorage>
 </file>
 

</xml_diff>